<commit_message>
Update the "To Do" list
(Phil Swan)
</commit_message>
<xml_diff>
--- a/Atlantis Unity Sim To Do List.docx
+++ b/Atlantis Unity Sim To Do List.docx
@@ -1,38 +1,443 @@
 
 <file path=word/document.xml><?xml version="1.0" encoding="utf-8"?>
-<w:document xmlns:wpc="http://schemas.microsoft.com/office/word/2010/wordprocessingCanvas" xmlns:cx="http://schemas.microsoft.com/office/drawing/2014/chartex" xmlns:cx1="http://schemas.microsoft.com/office/drawing/2015/9/8/chartex" xmlns:cx2="http://schemas.microsoft.com/office/drawing/2015/10/21/chartex" xmlns:cx3="http://schemas.microsoft.com/office/drawing/2016/5/9/chartex" xmlns:cx4="http://schemas.microsoft.com/office/drawing/2016/5/10/chartex" xmlns:cx5="http://schemas.microsoft.com/office/drawing/2016/5/11/chartex" xmlns:cx6="http://schemas.microsoft.com/office/drawing/2016/5/12/chartex" xmlns:cx7="http://schemas.microsoft.com/office/drawing/2016/5/13/chartex" xmlns:cx8="http://schemas.microsoft.com/office/drawing/2016/5/14/chartex" xmlns:mc="http://schemas.openxmlformats.org/markup-compatibility/2006" xmlns:o="urn:schemas-microsoft-com:office:office" xmlns:r="http://schemas.openxmlformats.org/officeDocument/2006/relationships" xmlns:m="http://schemas.openxmlformats.org/officeDocument/2006/math" xmlns:v="urn:schemas-microsoft-com:vml" xmlns:wp14="http://schemas.microsoft.com/office/word/2010/wordprocessingDrawing" xmlns:wp="http://schemas.openxmlformats.org/drawingml/2006/wordprocessingDrawing" xmlns:w10="urn:schemas-microsoft-com:office:word" xmlns:w="http://schemas.openxmlformats.org/wordprocessingml/2006/main" xmlns:w14="http://schemas.microsoft.com/office/word/2010/wordml" xmlns:w15="http://schemas.microsoft.com/office/word/2012/wordml" xmlns:w16se="http://schemas.microsoft.com/office/word/2015/wordml/symex" xmlns:wpg="http://schemas.microsoft.com/office/word/2010/wordprocessingGroup" xmlns:wpi="http://schemas.microsoft.com/office/word/2010/wordprocessingInk" xmlns:wne="http://schemas.microsoft.com/office/word/2006/wordml" xmlns:wps="http://schemas.microsoft.com/office/word/2010/wordprocessingShape" mc:Ignorable="w14 w15 w16se wp14">
+<w:document xmlns:wpc="http://schemas.microsoft.com/office/word/2010/wordprocessingCanvas" xmlns:cx="http://schemas.microsoft.com/office/drawing/2014/chartex" xmlns:cx1="http://schemas.microsoft.com/office/drawing/2015/9/8/chartex" xmlns:cx2="http://schemas.microsoft.com/office/drawing/2015/10/21/chartex" xmlns:cx3="http://schemas.microsoft.com/office/drawing/2016/5/9/chartex" xmlns:cx4="http://schemas.microsoft.com/office/drawing/2016/5/10/chartex" xmlns:cx5="http://schemas.microsoft.com/office/drawing/2016/5/11/chartex" xmlns:cx6="http://schemas.microsoft.com/office/drawing/2016/5/12/chartex" xmlns:cx7="http://schemas.microsoft.com/office/drawing/2016/5/13/chartex" xmlns:cx8="http://schemas.microsoft.com/office/drawing/2016/5/14/chartex" xmlns:mc="http://schemas.openxmlformats.org/markup-compatibility/2006" xmlns:aink="http://schemas.microsoft.com/office/drawing/2016/ink" xmlns:am3d="http://schemas.microsoft.com/office/drawing/2017/model3d" xmlns:o="urn:schemas-microsoft-com:office:office" xmlns:r="http://schemas.openxmlformats.org/officeDocument/2006/relationships" xmlns:m="http://schemas.openxmlformats.org/officeDocument/2006/math" xmlns:v="urn:schemas-microsoft-com:vml" xmlns:wp14="http://schemas.microsoft.com/office/word/2010/wordprocessingDrawing" xmlns:wp="http://schemas.openxmlformats.org/drawingml/2006/wordprocessingDrawing" xmlns:w10="urn:schemas-microsoft-com:office:word" xmlns:w="http://schemas.openxmlformats.org/wordprocessingml/2006/main" xmlns:w14="http://schemas.microsoft.com/office/word/2010/wordml" xmlns:w15="http://schemas.microsoft.com/office/word/2012/wordml" xmlns:w16cid="http://schemas.microsoft.com/office/word/2016/wordml/cid" xmlns:w16se="http://schemas.microsoft.com/office/word/2015/wordml/symex" xmlns:wpg="http://schemas.microsoft.com/office/word/2010/wordprocessingGroup" xmlns:wpi="http://schemas.microsoft.com/office/word/2010/wordprocessingInk" xmlns:wne="http://schemas.microsoft.com/office/word/2006/wordml" xmlns:wps="http://schemas.microsoft.com/office/word/2010/wordprocessingShape" mc:Ignorable="w14 w15 w16se w16cid wp14">
   <w:body>
     <w:p>
       <w:pPr>
         <w:rPr>
+          <w:b/>
           <w:u w:val="single"/>
         </w:rPr>
       </w:pPr>
       <w:r>
         <w:rPr>
+          <w:b/>
           <w:u w:val="single"/>
         </w:rPr>
         <w:t xml:space="preserve">Atlantis Unity Sim </w:t>
       </w:r>
+      <w:proofErr w:type="gramStart"/>
+      <w:r>
+        <w:rPr>
+          <w:b/>
+          <w:u w:val="single"/>
+        </w:rPr>
+        <w:t>To</w:t>
+      </w:r>
+      <w:proofErr w:type="gramEnd"/>
+      <w:r>
+        <w:rPr>
+          <w:b/>
+          <w:u w:val="single"/>
+        </w:rPr>
+        <w:t xml:space="preserve"> Do List</w:t>
+      </w:r>
+    </w:p>
+    <w:p>
+      <w:pPr>
+        <w:rPr>
+          <w:strike/>
+        </w:rPr>
+      </w:pPr>
+      <w:r>
+        <w:rPr>
+          <w:strike/>
+        </w:rPr>
+        <w:t>Fix the issue with the elevator cable appearing hollow</w:t>
+      </w:r>
+    </w:p>
+    <w:p>
+      <w:pPr>
+        <w:rPr>
+          <w:strike/>
+        </w:rPr>
+      </w:pPr>
+      <w:r>
+        <w:rPr>
+          <w:strike/>
+        </w:rPr>
+        <w:t>Generate a finer mesh for the sphere directly below the origin so the planet doesn’t look faceted</w:t>
+      </w:r>
+    </w:p>
+    <w:p>
+      <w:pPr>
+        <w:rPr>
+          <w:strike/>
+        </w:rPr>
+      </w:pPr>
+      <w:r>
+        <w:rPr>
+          <w:strike/>
+        </w:rPr>
+        <w:t>The angles of the forking stays are wrong</w:t>
+      </w:r>
+      <w:r>
+        <w:rPr>
+          <w:strike/>
+        </w:rPr>
+        <w:t xml:space="preserve"> – fix this</w:t>
+      </w:r>
+    </w:p>
+    <w:p>
+      <w:pPr>
+        <w:rPr>
+          <w:strike/>
+        </w:rPr>
+      </w:pPr>
+      <w:r>
+        <w:rPr>
+          <w:strike/>
+        </w:rPr>
+        <w:t>Add droop to the stays</w:t>
+      </w:r>
+    </w:p>
+    <w:p>
+      <w:pPr>
+        <w:rPr>
+          <w:strike/>
+        </w:rPr>
+      </w:pPr>
+      <w:r>
+        <w:rPr>
+          <w:strike/>
+        </w:rPr>
+        <w:t>Correctly position the top and bottom of the elevator cable</w:t>
+      </w:r>
+    </w:p>
+    <w:p>
+      <w:pPr>
+        <w:rPr>
+          <w:strike/>
+        </w:rPr>
+      </w:pPr>
+      <w:r>
+        <w:rPr>
+          <w:strike/>
+        </w:rPr>
+        <w:t>Create a git repot for the project</w:t>
+      </w:r>
+    </w:p>
+    <w:p>
+      <w:pPr>
+        <w:rPr>
+          <w:strike/>
+        </w:rPr>
+      </w:pPr>
+      <w:r>
+        <w:rPr>
+          <w:strike/>
+        </w:rPr>
+        <w:t xml:space="preserve">Build a </w:t>
+      </w:r>
       <w:proofErr w:type="spellStart"/>
       <w:r>
         <w:rPr>
-          <w:u w:val="single"/>
-        </w:rPr>
-        <w:t>To</w:t>
-      </w:r>
-      <w:r>
-        <w:rPr>
-          <w:u w:val="single"/>
-        </w:rPr>
-        <w:t>Do</w:t>
+          <w:strike/>
+        </w:rPr>
+        <w:t>GITIgnore</w:t>
       </w:r>
       <w:proofErr w:type="spellEnd"/>
       <w:r>
         <w:rPr>
-          <w:u w:val="single"/>
-        </w:rPr>
-        <w:t xml:space="preserve"> List</w:t>
+          <w:strike/>
+        </w:rPr>
+        <w:t xml:space="preserve"> from a unity template.</w:t>
+      </w:r>
+    </w:p>
+    <w:p>
+      <w:pPr>
+        <w:rPr>
+          <w:strike/>
+        </w:rPr>
+      </w:pPr>
+      <w:r>
+        <w:rPr>
+          <w:strike/>
+        </w:rPr>
+        <w:t>Add audio</w:t>
+      </w:r>
+      <w:r>
+        <w:rPr>
+          <w:strike/>
+        </w:rPr>
+        <w:t xml:space="preserve"> (e.g. using </w:t>
+      </w:r>
+      <w:proofErr w:type="spellStart"/>
+      <w:r>
+        <w:rPr>
+          <w:strike/>
+        </w:rPr>
+        <w:t>Filmstro</w:t>
+      </w:r>
+      <w:proofErr w:type="spellEnd"/>
+      <w:r>
+        <w:rPr>
+          <w:strike/>
+        </w:rPr>
+        <w:t xml:space="preserve"> Pro)</w:t>
+      </w:r>
+    </w:p>
+    <w:p>
+      <w:pPr>
+        <w:rPr>
+          <w:strike/>
+        </w:rPr>
+      </w:pPr>
+      <w:r>
+        <w:rPr>
+          <w:strike/>
+        </w:rPr>
+        <w:t>Get the automated fly-through working properly</w:t>
+      </w:r>
+    </w:p>
+    <w:p>
+      <w:r>
+        <w:t xml:space="preserve">Try to get the experience to work on </w:t>
+      </w:r>
+      <w:proofErr w:type="spellStart"/>
+      <w:r>
+        <w:t>GearVR</w:t>
+      </w:r>
+      <w:proofErr w:type="spellEnd"/>
+      <w:r>
+        <w:t xml:space="preserve"> (i.e. HMD that uses a cell phone)</w:t>
+      </w:r>
+    </w:p>
+    <w:p>
+      <w:r>
+        <w:t xml:space="preserve">Add lots of autogenerated habitats to the ring (see Houdini Procedural Generation </w:t>
+      </w:r>
+      <w:r>
+        <w:t>https://www.youtube.com/watch?v=wjogDKp0mLk</w:t>
+      </w:r>
+      <w:r>
+        <w:t>).</w:t>
+      </w:r>
+    </w:p>
+    <w:p>
+      <w:r>
+        <w:t>Add a runway and “marine node” at the bottom of the elevator cable</w:t>
+      </w:r>
+    </w:p>
+    <w:p>
+      <w:r>
+        <w:t>Show the anchor stations</w:t>
+      </w:r>
+    </w:p>
+    <w:p>
+      <w:r>
+        <w:t>Add ships with spools on them to show how they pull it up.</w:t>
+      </w:r>
+    </w:p>
+    <w:p>
+      <w:r>
+        <w:t>Add transit system cars and make them move.</w:t>
+      </w:r>
+    </w:p>
+    <w:p>
+      <w:r>
+        <w:t>Add a maglev space launch system that the passenger can board and ride into space</w:t>
+      </w:r>
+    </w:p>
+    <w:p>
+      <w:r>
+        <w:t>Fix issue causing the stay’s lighting to be incorrect</w:t>
+      </w:r>
+    </w:p>
+    <w:p>
+      <w:r>
+        <w:t>Enter the correct dimensions and mathematically correct curvature to the tethers</w:t>
+      </w:r>
+    </w:p>
+    <w:p>
+      <w:r>
+        <w:t>Cylinders need to scale better so that they are more visible at a distance</w:t>
+      </w:r>
+    </w:p>
+    <w:p>
+      <w:r>
+        <w:t xml:space="preserve">Get the transitioning script to control the </w:t>
+      </w:r>
+      <w:proofErr w:type="spellStart"/>
+      <w:r>
+        <w:t>TubeRadius</w:t>
+      </w:r>
+      <w:proofErr w:type="spellEnd"/>
+      <w:r>
+        <w:t xml:space="preserve"> to reduce the aliasing effects</w:t>
+      </w:r>
+    </w:p>
+    <w:p>
+      <w:pPr>
+        <w:ind w:firstLine="720"/>
+      </w:pPr>
+      <w:proofErr w:type="spellStart"/>
+      <w:r>
+        <w:t>Object.GetComponent</w:t>
+      </w:r>
+      <w:proofErr w:type="spellEnd"/>
+      <w:r>
+        <w:t>&lt;Renderer</w:t>
+      </w:r>
+      <w:proofErr w:type="gramStart"/>
+      <w:r>
+        <w:t>&gt;(</w:t>
+      </w:r>
+      <w:proofErr w:type="gramEnd"/>
+      <w:r>
+        <w:t>).</w:t>
+      </w:r>
+      <w:proofErr w:type="spellStart"/>
+      <w:r>
+        <w:t>material.color.a</w:t>
+      </w:r>
+      <w:proofErr w:type="spellEnd"/>
+      <w:r>
+        <w:t xml:space="preserve"> = (Value from 0.0 to 1.0) (Set the rendering mode to transparent editing mode)</w:t>
+      </w:r>
+    </w:p>
+    <w:p>
+      <w:r>
+        <w:t xml:space="preserve">Use Level Of Detail techniques to apply higher resolution textures when close to the planet so that the land and ocean doesn’t look fuzzy (see: </w:t>
+      </w:r>
+      <w:hyperlink r:id="rId4" w:history="1">
+        <w:r>
+          <w:rPr>
+            <w:rStyle w:val="Hyperlink"/>
+          </w:rPr>
+          <w:t>https://www.youtube.com/watch?v=yOC0EKIpNRw</w:t>
+        </w:r>
+      </w:hyperlink>
+      <w:r>
+        <w:t xml:space="preserve"> and </w:t>
+      </w:r>
+      <w:hyperlink r:id="rId5" w:anchor="!/content/4160" w:history="1">
+        <w:r>
+          <w:rPr>
+            <w:rStyle w:val="Hyperlink"/>
+          </w:rPr>
+          <w:t>https://www.assetstore.unity3d.com/en/#!/content/4160</w:t>
+        </w:r>
+      </w:hyperlink>
+      <w:r>
+        <w:t>).</w:t>
+      </w:r>
+    </w:p>
+    <w:p>
+      <w:r>
+        <w:t>Need five rings (at least when close in)</w:t>
+      </w:r>
+    </w:p>
+    <w:p>
+      <w:r>
+        <w:t>Need to overcome the max triangle limit for the stays</w:t>
+      </w:r>
+    </w:p>
+    <w:p>
+      <w:r>
+        <w:t xml:space="preserve">Add code to show it </w:t>
+      </w:r>
+      <w:proofErr w:type="gramStart"/>
+      <w:r>
+        <w:t>rising up</w:t>
+      </w:r>
+      <w:proofErr w:type="gramEnd"/>
+      <w:r>
+        <w:t xml:space="preserve"> out of the ocean</w:t>
+      </w:r>
+    </w:p>
+    <w:p>
+      <w:r>
+        <w:lastRenderedPageBreak/>
+        <w:t>Figure out why we can’t script the changing of the camera position</w:t>
+      </w:r>
+    </w:p>
+    <w:p>
+      <w:r>
+        <w:t>Show a manufacturing facility</w:t>
+      </w:r>
+    </w:p>
+    <w:p>
+      <w:r>
+        <w:t>Need a function to draw a cylinder at the between two points</w:t>
+      </w:r>
+    </w:p>
+    <w:p>
+      <w:r>
+        <w:t>Planet needs an altitude atmospheric effect</w:t>
+      </w:r>
+    </w:p>
+    <w:p>
+      <w:r>
+        <w:t>Add interactive elements (such as pressing elevator buttons to go up)</w:t>
+      </w:r>
+    </w:p>
+    <w:p>
+      <w:r>
+        <w:t>Integrate the code that makes the elevator go up and down</w:t>
+      </w:r>
+    </w:p>
+    <w:p>
+      <w:r>
+        <w:t>Make the elevator doors open and close</w:t>
+      </w:r>
+    </w:p>
+    <w:p>
+      <w:r>
+        <w:t>Glass bottom elevator</w:t>
+      </w:r>
+    </w:p>
+    <w:p>
+      <w:r>
+        <w:t>Add some planes flying below</w:t>
+      </w:r>
+    </w:p>
+    <w:p>
+      <w:r>
+        <w:t>Add Aurora Borealis</w:t>
+      </w:r>
+    </w:p>
+    <w:p>
+      <w:r>
+        <w:t>Add restaurant scene.</w:t>
+      </w:r>
+    </w:p>
+    <w:p>
+      <w:r>
+        <w:t>Exploratory Simulation</w:t>
+      </w:r>
+    </w:p>
+    <w:p>
+      <w:r>
+        <w:t>Gamify the Demo/Exploration</w:t>
+      </w:r>
+    </w:p>
+    <w:p>
+      <w:r>
+        <w:t>Make a game out of it (asteroid is coming to destroy the Earth...</w:t>
+      </w:r>
+      <w:proofErr w:type="gramStart"/>
+      <w:r>
+        <w:t>?)...</w:t>
+      </w:r>
+      <w:proofErr w:type="gramEnd"/>
+    </w:p>
+    <w:p>
+      <w:r>
+        <w:t xml:space="preserve">The “city lights” map in the </w:t>
+      </w:r>
+      <w:proofErr w:type="spellStart"/>
+      <w:r>
+        <w:t>EarthMat</w:t>
+      </w:r>
+      <w:proofErr w:type="spellEnd"/>
+      <w:r>
+        <w:t xml:space="preserve"> may not be working anymore. Confirm and fix.</w:t>
+      </w:r>
+    </w:p>
+    <w:p>
+      <w:r>
+        <w:t>Add real stars as point light sources as opposed to using a skybox.</w:t>
       </w:r>
     </w:p>
     <w:p>
@@ -41,116 +446,18 @@
       </w:r>
     </w:p>
     <w:p>
-      <w:r>
-        <w:t>Generate A finer mesh for the Sphere directly below the origin so the planet doesn’t look faceted</w:t>
-      </w:r>
-    </w:p>
-    <w:p>
-      <w:r>
-        <w:t>Correctly position the top and bottom of the elevator cable</w:t>
-      </w:r>
-    </w:p>
-    <w:p>
-      <w:r>
-        <w:t>Need a function to draw a cylinder at the between two points</w:t>
-      </w:r>
-    </w:p>
-    <w:p>
-      <w:r>
-        <w:t>Cylinders need to scale better so that they are more visible at a distance</w:t>
-      </w:r>
-    </w:p>
-    <w:p>
-      <w:r>
-        <w:t>Add a runway at the bottom of the elevator cable</w:t>
-      </w:r>
-    </w:p>
-    <w:p>
-      <w:r>
-        <w:t>Add a higher resolution texture near the origin so that the ocean doesn’t look fuzzy</w:t>
-      </w:r>
-    </w:p>
-    <w:p>
-      <w:r>
-        <w:t>Planet needs an altitude atmospheric effect</w:t>
-      </w:r>
-    </w:p>
-    <w:p>
-      <w:r>
-        <w:t>Need five rings (at least when close in)</w:t>
-      </w:r>
-    </w:p>
-    <w:p>
-      <w:r>
-        <w:t>The angles of the forking stays are wrong</w:t>
-      </w:r>
-    </w:p>
-    <w:p>
-      <w:r>
-        <w:t>Add droop to the stays</w:t>
-      </w:r>
-    </w:p>
-    <w:p>
-      <w:r>
-        <w:t xml:space="preserve">Add </w:t>
-      </w:r>
-      <w:r>
-        <w:t>the habitat assets</w:t>
-      </w:r>
-      <w:r>
-        <w:t xml:space="preserve"> to the ring</w:t>
-      </w:r>
-    </w:p>
-    <w:p>
-      <w:r>
-        <w:t>Integrate the code that makes the elevator go up and down</w:t>
-      </w:r>
-    </w:p>
-    <w:p>
-      <w:r>
-        <w:t>Make the elevator doors open and close</w:t>
-      </w:r>
       <w:bookmarkStart w:id="0" w:name="_GoBack"/>
       <w:bookmarkEnd w:id="0"/>
-    </w:p>
-    <w:p>
       <w:r>
         <w:t>Need to be able to make imported assets children of the mathematically correctly positioned placeholders</w:t>
       </w:r>
     </w:p>
     <w:p>
       <w:r>
-        <w:t>Update the scale of all objects</w:t>
-      </w:r>
-      <w:r>
-        <w:t xml:space="preserve"> to be life</w:t>
-      </w:r>
-      <w:r>
-        <w:t>-</w:t>
-      </w:r>
-      <w:r>
-        <w:t>sized</w:t>
-      </w:r>
-    </w:p>
-    <w:p>
-      <w:r>
-        <w:t>Get the automated fly-through working properly</w:t>
-      </w:r>
-    </w:p>
-    <w:p>
-      <w:r>
-        <w:t>Add the transportation system</w:t>
+        <w:t>Update the scale of all objects to be life-sized</w:t>
       </w:r>
     </w:p>
     <w:p/>
-    <w:p/>
-    <w:p/>
-    <w:p/>
-    <w:p>
-      <w:r>
-        <w:t xml:space="preserve"> </w:t>
-      </w:r>
-    </w:p>
     <w:p/>
     <w:sectPr>
       <w:pgSz w:w="12240" w:h="15840"/>
@@ -163,7 +470,7 @@
 </file>
 
 <file path=word/styles.xml><?xml version="1.0" encoding="utf-8"?>
-<w:styles xmlns:mc="http://schemas.openxmlformats.org/markup-compatibility/2006" xmlns:r="http://schemas.openxmlformats.org/officeDocument/2006/relationships" xmlns:w="http://schemas.openxmlformats.org/wordprocessingml/2006/main" xmlns:w14="http://schemas.microsoft.com/office/word/2010/wordml" xmlns:w15="http://schemas.microsoft.com/office/word/2012/wordml" xmlns:w16se="http://schemas.microsoft.com/office/word/2015/wordml/symex" mc:Ignorable="w14 w15 w16se">
+<w:styles xmlns:mc="http://schemas.openxmlformats.org/markup-compatibility/2006" xmlns:r="http://schemas.openxmlformats.org/officeDocument/2006/relationships" xmlns:w="http://schemas.openxmlformats.org/wordprocessingml/2006/main" xmlns:w14="http://schemas.microsoft.com/office/word/2010/wordml" xmlns:w15="http://schemas.microsoft.com/office/word/2012/wordml" xmlns:w16cid="http://schemas.microsoft.com/office/word/2016/wordml/cid" xmlns:w16se="http://schemas.microsoft.com/office/word/2015/wordml/symex" mc:Ignorable="w14 w15 w16se w16cid">
   <w:docDefaults>
     <w:rPrDefault>
       <w:rPr>
@@ -179,7 +486,7 @@
       </w:pPr>
     </w:pPrDefault>
   </w:docDefaults>
-  <w:latentStyles w:defLockedState="0" w:defUIPriority="99" w:defSemiHidden="0" w:defUnhideWhenUsed="0" w:defQFormat="0" w:count="374">
+  <w:latentStyles w:defLockedState="0" w:defUIPriority="99" w:defSemiHidden="0" w:defUnhideWhenUsed="0" w:defQFormat="0" w:count="375">
     <w:lsdException w:name="Normal" w:uiPriority="0" w:qFormat="1"/>
     <w:lsdException w:name="heading 1" w:uiPriority="9" w:qFormat="1"/>
     <w:lsdException w:name="heading 2" w:semiHidden="1" w:uiPriority="9" w:unhideWhenUsed="1" w:qFormat="1"/>
@@ -285,7 +592,6 @@
     <w:lsdException w:name="HTML Sample" w:semiHidden="1" w:unhideWhenUsed="1"/>
     <w:lsdException w:name="HTML Typewriter" w:semiHidden="1" w:unhideWhenUsed="1"/>
     <w:lsdException w:name="HTML Variable" w:semiHidden="1" w:unhideWhenUsed="1"/>
-    <w:lsdException w:name="Normal Table" w:semiHidden="1" w:unhideWhenUsed="1"/>
     <w:lsdException w:name="annotation subject" w:semiHidden="1" w:unhideWhenUsed="1"/>
     <w:lsdException w:name="No List" w:semiHidden="1" w:unhideWhenUsed="1"/>
     <w:lsdException w:name="Outline List 1" w:semiHidden="1" w:unhideWhenUsed="1"/>
@@ -332,10 +638,8 @@
     <w:lsdException w:name="Table Subtle 2" w:semiHidden="1" w:unhideWhenUsed="1"/>
     <w:lsdException w:name="Table Web 1" w:semiHidden="1" w:unhideWhenUsed="1"/>
     <w:lsdException w:name="Table Web 2" w:semiHidden="1" w:unhideWhenUsed="1"/>
-    <w:lsdException w:name="Table Web 3" w:semiHidden="1" w:unhideWhenUsed="1"/>
     <w:lsdException w:name="Balloon Text" w:semiHidden="1" w:unhideWhenUsed="1"/>
     <w:lsdException w:name="Table Grid" w:uiPriority="39"/>
-    <w:lsdException w:name="Table Theme" w:semiHidden="1" w:unhideWhenUsed="1"/>
     <w:lsdException w:name="Placeholder Text" w:semiHidden="1"/>
     <w:lsdException w:name="No Spacing" w:uiPriority="1" w:qFormat="1"/>
     <w:lsdException w:name="Light Shading" w:uiPriority="60"/>
@@ -554,6 +858,7 @@
     <w:lsdException w:name="Mention" w:semiHidden="1" w:unhideWhenUsed="1"/>
     <w:lsdException w:name="Smart Hyperlink" w:semiHidden="1" w:unhideWhenUsed="1"/>
     <w:lsdException w:name="Hashtag" w:semiHidden="1" w:unhideWhenUsed="1"/>
+    <w:lsdException w:name="Unresolved Mention" w:semiHidden="1" w:unhideWhenUsed="1"/>
   </w:latentStyles>
   <w:style w:type="paragraph" w:default="1" w:styleId="Normal">
     <w:name w:val="Normal"/>
@@ -585,6 +890,17 @@
     <w:uiPriority w:val="99"/>
     <w:semiHidden/>
     <w:unhideWhenUsed/>
+  </w:style>
+  <w:style w:type="character" w:styleId="Hyperlink">
+    <w:name w:val="Hyperlink"/>
+    <w:basedOn w:val="DefaultParagraphFont"/>
+    <w:uiPriority w:val="99"/>
+    <w:unhideWhenUsed/>
+    <w:rsid w:val="00054507"/>
+    <w:rPr>
+      <w:color w:val="0563C1" w:themeColor="hyperlink"/>
+      <w:u w:val="single"/>
+    </w:rPr>
   </w:style>
 </w:styles>
 </file>

</xml_diff>

<commit_message>
Rearranged tasks a bit
</commit_message>
<xml_diff>
--- a/Atlantis Unity Sim To Do List.docx
+++ b/Atlantis Unity Sim To Do List.docx
@@ -1,6 +1,6 @@
 
 <file path=word/document.xml><?xml version="1.0" encoding="utf-8"?>
-<w:document xmlns:wpc="http://schemas.microsoft.com/office/word/2010/wordprocessingCanvas" xmlns:mc="http://schemas.openxmlformats.org/markup-compatibility/2006" xmlns:o="urn:schemas-microsoft-com:office:office" xmlns:r="http://schemas.openxmlformats.org/officeDocument/2006/relationships" xmlns:m="http://schemas.openxmlformats.org/officeDocument/2006/math" xmlns:v="urn:schemas-microsoft-com:vml" xmlns:wp14="http://schemas.microsoft.com/office/word/2010/wordprocessingDrawing" xmlns:wp="http://schemas.openxmlformats.org/drawingml/2006/wordprocessingDrawing" xmlns:w10="urn:schemas-microsoft-com:office:word" xmlns:w="http://schemas.openxmlformats.org/wordprocessingml/2006/main" xmlns:w14="http://schemas.microsoft.com/office/word/2010/wordml" xmlns:w15="http://schemas.microsoft.com/office/word/2012/wordml" xmlns:wpg="http://schemas.microsoft.com/office/word/2010/wordprocessingGroup" xmlns:wpi="http://schemas.microsoft.com/office/word/2010/wordprocessingInk" xmlns:wne="http://schemas.microsoft.com/office/word/2006/wordml" xmlns:wps="http://schemas.microsoft.com/office/word/2010/wordprocessingShape" mc:Ignorable="w14 w15 wp14">
+<w:document xmlns:wpc="http://schemas.microsoft.com/office/word/2010/wordprocessingCanvas" xmlns:cx="http://schemas.microsoft.com/office/drawing/2014/chartex" xmlns:cx1="http://schemas.microsoft.com/office/drawing/2015/9/8/chartex" xmlns:cx2="http://schemas.microsoft.com/office/drawing/2015/10/21/chartex" xmlns:cx3="http://schemas.microsoft.com/office/drawing/2016/5/9/chartex" xmlns:cx4="http://schemas.microsoft.com/office/drawing/2016/5/10/chartex" xmlns:cx5="http://schemas.microsoft.com/office/drawing/2016/5/11/chartex" xmlns:cx6="http://schemas.microsoft.com/office/drawing/2016/5/12/chartex" xmlns:cx7="http://schemas.microsoft.com/office/drawing/2016/5/13/chartex" xmlns:cx8="http://schemas.microsoft.com/office/drawing/2016/5/14/chartex" xmlns:mc="http://schemas.openxmlformats.org/markup-compatibility/2006" xmlns:aink="http://schemas.microsoft.com/office/drawing/2016/ink" xmlns:am3d="http://schemas.microsoft.com/office/drawing/2017/model3d" xmlns:o="urn:schemas-microsoft-com:office:office" xmlns:r="http://schemas.openxmlformats.org/officeDocument/2006/relationships" xmlns:m="http://schemas.openxmlformats.org/officeDocument/2006/math" xmlns:v="urn:schemas-microsoft-com:vml" xmlns:wp14="http://schemas.microsoft.com/office/word/2010/wordprocessingDrawing" xmlns:wp="http://schemas.openxmlformats.org/drawingml/2006/wordprocessingDrawing" xmlns:w10="urn:schemas-microsoft-com:office:word" xmlns:w="http://schemas.openxmlformats.org/wordprocessingml/2006/main" xmlns:w14="http://schemas.microsoft.com/office/word/2010/wordml" xmlns:w15="http://schemas.microsoft.com/office/word/2012/wordml" xmlns:w16cid="http://schemas.microsoft.com/office/word/2016/wordml/cid" xmlns:w16se="http://schemas.microsoft.com/office/word/2015/wordml/symex" xmlns:wpg="http://schemas.microsoft.com/office/word/2010/wordprocessingGroup" xmlns:wpi="http://schemas.microsoft.com/office/word/2010/wordprocessingInk" xmlns:wne="http://schemas.microsoft.com/office/word/2006/wordml" xmlns:wps="http://schemas.microsoft.com/office/word/2010/wordprocessingShape" mc:Ignorable="w14 w15 w16se w16cid wp14">
   <w:body>
     <w:p>
       <w:pPr>
@@ -14,7 +14,23 @@
           <w:b/>
           <w:u w:val="single"/>
         </w:rPr>
-        <w:t>Atlantis Unity Sim To Do List</w:t>
+        <w:t xml:space="preserve">Atlantis Unity Sim </w:t>
+      </w:r>
+      <w:proofErr w:type="gramStart"/>
+      <w:r>
+        <w:rPr>
+          <w:b/>
+          <w:u w:val="single"/>
+        </w:rPr>
+        <w:t>To</w:t>
+      </w:r>
+      <w:proofErr w:type="gramEnd"/>
+      <w:r>
+        <w:rPr>
+          <w:b/>
+          <w:u w:val="single"/>
+        </w:rPr>
+        <w:t xml:space="preserve"> Do List</w:t>
       </w:r>
     </w:p>
     <w:p>
@@ -111,7 +127,21 @@
         <w:rPr>
           <w:strike/>
         </w:rPr>
-        <w:t>Build a GITIgnore from a unity template.</w:t>
+        <w:t xml:space="preserve">Build a </w:t>
+      </w:r>
+      <w:proofErr w:type="spellStart"/>
+      <w:r>
+        <w:rPr>
+          <w:strike/>
+        </w:rPr>
+        <w:t>GITIgnore</w:t>
+      </w:r>
+      <w:proofErr w:type="spellEnd"/>
+      <w:r>
+        <w:rPr>
+          <w:strike/>
+        </w:rPr>
+        <w:t xml:space="preserve"> from a unity template.</w:t>
       </w:r>
     </w:p>
     <w:p>
@@ -130,7 +160,21 @@
         <w:rPr>
           <w:strike/>
         </w:rPr>
-        <w:t xml:space="preserve"> (e.g. using Filmstro Pro)</w:t>
+        <w:t xml:space="preserve"> (e.g. using </w:t>
+      </w:r>
+      <w:proofErr w:type="spellStart"/>
+      <w:r>
+        <w:rPr>
+          <w:strike/>
+        </w:rPr>
+        <w:t>Filmstro</w:t>
+      </w:r>
+      <w:proofErr w:type="spellEnd"/>
+      <w:r>
+        <w:rPr>
+          <w:strike/>
+        </w:rPr>
+        <w:t xml:space="preserve"> Pro)</w:t>
       </w:r>
     </w:p>
     <w:p>
@@ -157,13 +201,31 @@
           <w:strike/>
         </w:rPr>
         <w:t>Integrate the code that makes the elevator go up and down</w:t>
+      </w:r>
+    </w:p>
+    <w:p>
+      <w:r>
+        <w:t>Add transit system cars and ma</w:t>
       </w:r>
       <w:bookmarkStart w:id="0" w:name="_GoBack"/>
       <w:bookmarkEnd w:id="0"/>
-    </w:p>
-    <w:p>
-      <w:r>
-        <w:t>Try to get the experience to work on GearVR (i.e. HMD that uses a cell phone)</w:t>
+      <w:r>
+        <w:t>ke them move.</w:t>
+      </w:r>
+    </w:p>
+    <w:p>
+      <w:r>
+        <w:t>Add a maglev space launch system that the passenger can board and ride into space</w:t>
+      </w:r>
+    </w:p>
+    <w:p>
+      <w:r>
+        <w:t>Cylinders need to scale better so that they are more visible at a distance</w:t>
+      </w:r>
+    </w:p>
+    <w:p>
+      <w:r>
+        <w:t>Fix issue causing the stay’s lighting to be incorrect</w:t>
       </w:r>
     </w:p>
     <w:p>
@@ -194,40 +256,46 @@
     </w:p>
     <w:p>
       <w:r>
-        <w:t>Add transit system cars and make them move.</w:t>
-      </w:r>
-    </w:p>
-    <w:p>
-      <w:r>
-        <w:t>Add a maglev space launch system that the passenger can board and ride into space</w:t>
-      </w:r>
-    </w:p>
-    <w:p>
-      <w:r>
-        <w:t>Fix issue causing the stay’s lighting to be incorrect</w:t>
-      </w:r>
-    </w:p>
-    <w:p>
-      <w:r>
         <w:t>Enter the correct dimensions and mathematically correct curvature to the tethers</w:t>
       </w:r>
     </w:p>
     <w:p>
       <w:r>
-        <w:t>Cylinders need to scale better so that they are more visible at a distance</w:t>
-      </w:r>
-    </w:p>
-    <w:p>
-      <w:r>
-        <w:t>Get the transitioning script to control the TubeRadius to reduce the aliasing effects</w:t>
-      </w:r>
-    </w:p>
-    <w:p>
-      <w:pPr>
-        <w:ind w:firstLine="720"/>
-      </w:pPr>
-      <w:r>
-        <w:t>Object.GetComponent&lt;Renderer&gt;().material.color.a = (Value from 0.0 to 1.0) (Set the rendering mode to transparent editing mode)</w:t>
+        <w:t xml:space="preserve">Get the transitioning script to control the </w:t>
+      </w:r>
+      <w:proofErr w:type="spellStart"/>
+      <w:r>
+        <w:t>TubeRadius</w:t>
+      </w:r>
+      <w:proofErr w:type="spellEnd"/>
+      <w:r>
+        <w:t xml:space="preserve"> to reduce the aliasing effects</w:t>
+      </w:r>
+    </w:p>
+    <w:p>
+      <w:proofErr w:type="spellStart"/>
+      <w:r>
+        <w:t>Object.GetComponent</w:t>
+      </w:r>
+      <w:proofErr w:type="spellEnd"/>
+      <w:r>
+        <w:t>&lt;Renderer</w:t>
+      </w:r>
+      <w:proofErr w:type="gramStart"/>
+      <w:r>
+        <w:t>&gt;(</w:t>
+      </w:r>
+      <w:proofErr w:type="gramEnd"/>
+      <w:r>
+        <w:t>).</w:t>
+      </w:r>
+      <w:proofErr w:type="spellStart"/>
+      <w:r>
+        <w:t>material.color.a</w:t>
+      </w:r>
+      <w:proofErr w:type="spellEnd"/>
+      <w:r>
+        <w:t xml:space="preserve"> = (Value from 0.0 to 1.0) (Set the rendering mode to transparent editing mode)</w:t>
       </w:r>
     </w:p>
     <w:p>
@@ -259,18 +327,47 @@
     </w:p>
     <w:p>
       <w:r>
+        <w:t xml:space="preserve">Try to get the experience to work on </w:t>
+      </w:r>
+      <w:proofErr w:type="spellStart"/>
+      <w:r>
+        <w:t>GearVR</w:t>
+      </w:r>
+      <w:proofErr w:type="spellEnd"/>
+      <w:r>
+        <w:t xml:space="preserve"> (i.e. HMD that uses a cell phone)</w:t>
+      </w:r>
+    </w:p>
+    <w:p>
+      <w:r>
         <w:t>Need five rings (at least when close in)</w:t>
       </w:r>
     </w:p>
     <w:p>
-      <w:r>
+      <w:pPr>
+        <w:rPr>
+          <w:strike/>
+        </w:rPr>
+      </w:pPr>
+      <w:r>
+        <w:rPr>
+          <w:strike/>
+        </w:rPr>
         <w:t>Need to overcome the max triangle limit for the stays</w:t>
       </w:r>
     </w:p>
     <w:p>
       <w:r>
         <w:lastRenderedPageBreak/>
-        <w:t>Add code to show it rising up out of the ocean</w:t>
+        <w:t xml:space="preserve">Add code to show it </w:t>
+      </w:r>
+      <w:proofErr w:type="gramStart"/>
+      <w:r>
+        <w:t>rising up</w:t>
+      </w:r>
+      <w:proofErr w:type="gramEnd"/>
+      <w:r>
+        <w:t xml:space="preserve"> out of the ocean</w:t>
       </w:r>
     </w:p>
     <w:p>
@@ -335,12 +432,25 @@
     </w:p>
     <w:p>
       <w:r>
-        <w:t>Make a game out of it (asteroid is coming to destroy the Earth...?)...</w:t>
-      </w:r>
-    </w:p>
-    <w:p>
-      <w:r>
-        <w:t>The “city lights” map in the EarthMat may not be working anymore. Confirm and fix.</w:t>
+        <w:t>Make a game out of it (asteroid is coming to destroy the Earth...</w:t>
+      </w:r>
+      <w:proofErr w:type="gramStart"/>
+      <w:r>
+        <w:t>?)...</w:t>
+      </w:r>
+      <w:proofErr w:type="gramEnd"/>
+    </w:p>
+    <w:p>
+      <w:r>
+        <w:t xml:space="preserve">The “city lights” map in the </w:t>
+      </w:r>
+      <w:proofErr w:type="spellStart"/>
+      <w:r>
+        <w:t>EarthMat</w:t>
+      </w:r>
+      <w:proofErr w:type="spellEnd"/>
+      <w:r>
+        <w:t xml:space="preserve"> may not be working anymore. Confirm and fix.</w:t>
       </w:r>
     </w:p>
     <w:p>
@@ -376,7 +486,7 @@
 </file>
 
 <file path=word/styles.xml><?xml version="1.0" encoding="utf-8"?>
-<w:styles xmlns:mc="http://schemas.openxmlformats.org/markup-compatibility/2006" xmlns:r="http://schemas.openxmlformats.org/officeDocument/2006/relationships" xmlns:w="http://schemas.openxmlformats.org/wordprocessingml/2006/main" xmlns:w14="http://schemas.microsoft.com/office/word/2010/wordml" xmlns:w15="http://schemas.microsoft.com/office/word/2012/wordml" mc:Ignorable="w14 w15">
+<w:styles xmlns:mc="http://schemas.openxmlformats.org/markup-compatibility/2006" xmlns:r="http://schemas.openxmlformats.org/officeDocument/2006/relationships" xmlns:w="http://schemas.openxmlformats.org/wordprocessingml/2006/main" xmlns:w14="http://schemas.microsoft.com/office/word/2010/wordml" xmlns:w15="http://schemas.microsoft.com/office/word/2012/wordml" xmlns:w16cid="http://schemas.microsoft.com/office/word/2016/wordml/cid" xmlns:w16se="http://schemas.microsoft.com/office/word/2015/wordml/symex" mc:Ignorable="w14 w15 w16se w16cid">
   <w:docDefaults>
     <w:rPrDefault>
       <w:rPr>
@@ -392,7 +502,7 @@
       </w:pPr>
     </w:pPrDefault>
   </w:docDefaults>
-  <w:latentStyles w:defLockedState="0" w:defUIPriority="99" w:defSemiHidden="0" w:defUnhideWhenUsed="0" w:defQFormat="0" w:count="371">
+  <w:latentStyles w:defLockedState="0" w:defUIPriority="99" w:defSemiHidden="0" w:defUnhideWhenUsed="0" w:defQFormat="0" w:count="375">
     <w:lsdException w:name="Normal" w:uiPriority="0" w:qFormat="1"/>
     <w:lsdException w:name="heading 1" w:uiPriority="9" w:qFormat="1"/>
     <w:lsdException w:name="heading 2" w:semiHidden="1" w:uiPriority="9" w:unhideWhenUsed="1" w:qFormat="1"/>
@@ -498,7 +608,6 @@
     <w:lsdException w:name="HTML Sample" w:semiHidden="1" w:unhideWhenUsed="1"/>
     <w:lsdException w:name="HTML Typewriter" w:semiHidden="1" w:unhideWhenUsed="1"/>
     <w:lsdException w:name="HTML Variable" w:semiHidden="1" w:unhideWhenUsed="1"/>
-    <w:lsdException w:name="Normal Table" w:semiHidden="1" w:unhideWhenUsed="1"/>
     <w:lsdException w:name="annotation subject" w:semiHidden="1" w:unhideWhenUsed="1"/>
     <w:lsdException w:name="No List" w:semiHidden="1" w:unhideWhenUsed="1"/>
     <w:lsdException w:name="Outline List 1" w:semiHidden="1" w:unhideWhenUsed="1"/>
@@ -542,10 +651,8 @@
     <w:lsdException w:name="Table Elegant" w:semiHidden="1" w:unhideWhenUsed="1"/>
     <w:lsdException w:name="Table Professional" w:semiHidden="1" w:unhideWhenUsed="1"/>
     <w:lsdException w:name="Table Subtle 1" w:semiHidden="1" w:unhideWhenUsed="1"/>
-    <w:lsdException w:name="Table Subtle 2" w:semiHidden="1" w:unhideWhenUsed="1"/>
     <w:lsdException w:name="Table Web 1" w:semiHidden="1" w:unhideWhenUsed="1"/>
     <w:lsdException w:name="Table Web 2" w:semiHidden="1" w:unhideWhenUsed="1"/>
-    <w:lsdException w:name="Table Web 3" w:semiHidden="1" w:unhideWhenUsed="1"/>
     <w:lsdException w:name="Balloon Text" w:semiHidden="1" w:unhideWhenUsed="1"/>
     <w:lsdException w:name="Table Grid" w:uiPriority="39"/>
     <w:lsdException w:name="Table Theme" w:semiHidden="1" w:unhideWhenUsed="1"/>
@@ -764,6 +871,10 @@
     <w:lsdException w:name="List Table 5 Dark Accent 6" w:uiPriority="50"/>
     <w:lsdException w:name="List Table 6 Colorful Accent 6" w:uiPriority="51"/>
     <w:lsdException w:name="List Table 7 Colorful Accent 6" w:uiPriority="52"/>
+    <w:lsdException w:name="Mention" w:semiHidden="1" w:unhideWhenUsed="1"/>
+    <w:lsdException w:name="Smart Hyperlink" w:semiHidden="1" w:unhideWhenUsed="1"/>
+    <w:lsdException w:name="Hashtag" w:semiHidden="1" w:unhideWhenUsed="1"/>
+    <w:lsdException w:name="Unresolved Mention" w:semiHidden="1" w:unhideWhenUsed="1"/>
   </w:latentStyles>
   <w:style w:type="paragraph" w:default="1" w:styleId="Normal">
     <w:name w:val="Normal"/>

</xml_diff>